<commit_message>
docs/: Add list of references
</commit_message>
<xml_diff>
--- a/docs/references.docx
+++ b/docs/references.docx
@@ -1591,12 +1591,22 @@
       <w:pPr>
         <w:pStyle w:val="Heading2"/>
       </w:pPr>
-      <w:r>
-        <w:t>turing machine</w:t>
+      <w:proofErr w:type="spellStart"/>
+      <w:r>
+        <w:t>turing</w:t>
+      </w:r>
+      <w:proofErr w:type="spellEnd"/>
+      <w:r>
+        <w:t xml:space="preserve"> </w:t>
+      </w:r>
+      <w:proofErr w:type="gramStart"/>
+      <w:r>
+        <w:t>machine</w:t>
       </w:r>
       <w:r>
         <w:t xml:space="preserve"> ?</w:t>
       </w:r>
+      <w:proofErr w:type="gramEnd"/>
     </w:p>
     <w:p>
       <w:pPr>
@@ -1625,15 +1635,28 @@
         <w:rPr>
           <w:lang w:val="en-US"/>
         </w:rPr>
-        <w:t>Alexey Mylnikov</w:t>
-      </w:r>
+        <w:t xml:space="preserve">Alexey </w:t>
+      </w:r>
+      <w:proofErr w:type="spellStart"/>
+      <w:r>
+        <w:rPr>
+          <w:lang w:val="en-US"/>
+        </w:rPr>
+        <w:t>Mylnikov</w:t>
+      </w:r>
+      <w:proofErr w:type="spellEnd"/>
     </w:p>
     <w:p>
       <w:pPr>
         <w:pStyle w:val="Heading2"/>
       </w:pPr>
-      <w:r>
-        <w:t>Tuxera about</w:t>
+      <w:proofErr w:type="spellStart"/>
+      <w:r>
+        <w:t>Tuxera</w:t>
+      </w:r>
+      <w:proofErr w:type="spellEnd"/>
+      <w:r>
+        <w:t xml:space="preserve"> about</w:t>
       </w:r>
     </w:p>
     <w:p>
@@ -1655,22 +1678,46 @@
         <w:pStyle w:val="Heading2"/>
       </w:pPr>
       <w:r>
-        <w:t>permanent storage</w:t>
+        <w:t xml:space="preserve">permanent </w:t>
+      </w:r>
+      <w:proofErr w:type="gramStart"/>
+      <w:r>
+        <w:t>storage</w:t>
       </w:r>
       <w:r>
         <w:t xml:space="preserve"> ?</w:t>
       </w:r>
+      <w:proofErr w:type="gramEnd"/>
+    </w:p>
+    <w:p>
+      <w:pPr>
+        <w:pStyle w:val="Leipteksti1"/>
+        <w:rPr>
+          <w:lang w:val="en-US"/>
+        </w:rPr>
+      </w:pPr>
+      <w:r>
+        <w:rPr>
+          <w:lang w:val="en-US"/>
+        </w:rPr>
+        <w:t>https://learning.oreilly.com/library/view/advances-in-non-volatile/9780857098030/</w:t>
+      </w:r>
     </w:p>
     <w:p>
       <w:pPr>
         <w:pStyle w:val="Heading2"/>
       </w:pPr>
       <w:r>
-        <w:t>hierarchy concept of file system</w:t>
+        <w:t xml:space="preserve">hierarchy concept of file </w:t>
+      </w:r>
+      <w:proofErr w:type="gramStart"/>
+      <w:r>
+        <w:t>system</w:t>
       </w:r>
       <w:r>
         <w:t xml:space="preserve"> ?</w:t>
       </w:r>
+      <w:proofErr w:type="gramEnd"/>
     </w:p>
     <w:p>
       <w:pPr>
@@ -1697,87 +1744,248 @@
     <w:p>
       <w:pPr>
         <w:pStyle w:val="Heading2"/>
-      </w:pPr>
+        <w:rPr>
+          <w:color w:val="FF0000"/>
+        </w:rPr>
+      </w:pPr>
+      <w:r>
+        <w:rPr>
+          <w:color w:val="FF0000"/>
+        </w:rPr>
+        <w:t xml:space="preserve">file system </w:t>
+      </w:r>
+      <w:proofErr w:type="gramStart"/>
+      <w:r>
+        <w:rPr>
+          <w:color w:val="FF0000"/>
+        </w:rPr>
+        <w:t>operations ?</w:t>
+      </w:r>
+      <w:proofErr w:type="gramEnd"/>
+    </w:p>
+    <w:p>
+      <w:pPr>
+        <w:pStyle w:val="Heading2"/>
+      </w:pPr>
+      <w:r>
+        <w:t xml:space="preserve">CD file system ISO </w:t>
+      </w:r>
+      <w:proofErr w:type="gramStart"/>
+      <w:r>
+        <w:t>9660</w:t>
+      </w:r>
+      <w:r>
+        <w:t xml:space="preserve"> ?</w:t>
+      </w:r>
+      <w:proofErr w:type="gramEnd"/>
+    </w:p>
+    <w:p>
+      <w:pPr>
+        <w:pStyle w:val="Leipteksti1"/>
+        <w:rPr>
+          <w:lang w:val="en-US"/>
+        </w:rPr>
+      </w:pPr>
+      <w:r>
+        <w:rPr>
+          <w:lang w:val="en-US"/>
+        </w:rPr>
+        <w:t>https://www.iso.org/standard/17505.html</w:t>
+      </w:r>
+    </w:p>
+    <w:p>
+      <w:pPr>
+        <w:pStyle w:val="Heading2"/>
+      </w:pPr>
+      <w:proofErr w:type="gramStart"/>
       <w:r>
         <w:lastRenderedPageBreak/>
-        <w:t>file system operations ?</w:t>
-      </w:r>
+        <w:t>NTFS</w:t>
+      </w:r>
+      <w:r>
+        <w:t xml:space="preserve"> ?</w:t>
+      </w:r>
+      <w:proofErr w:type="gramEnd"/>
     </w:p>
     <w:p>
       <w:pPr>
         <w:pStyle w:val="Heading2"/>
       </w:pPr>
       <w:r>
-        <w:t>CD file system ISO 9660</w:t>
+        <w:t xml:space="preserve">APFS introduced in High </w:t>
+      </w:r>
+      <w:proofErr w:type="gramStart"/>
+      <w:r>
+        <w:t>Sierra</w:t>
       </w:r>
       <w:r>
         <w:t xml:space="preserve"> ?</w:t>
       </w:r>
+      <w:proofErr w:type="gramEnd"/>
     </w:p>
     <w:p>
       <w:pPr>
         <w:pStyle w:val="Heading2"/>
       </w:pPr>
       <w:r>
-        <w:t>NTFS</w:t>
+        <w:t>Ext</w:t>
+      </w:r>
+      <w:proofErr w:type="gramStart"/>
+      <w:r>
+        <w:t>4</w:t>
       </w:r>
       <w:r>
         <w:t xml:space="preserve"> ?</w:t>
       </w:r>
+      <w:proofErr w:type="gramEnd"/>
+      <w:r>
+        <w:t xml:space="preserve"> </w:t>
+      </w:r>
     </w:p>
     <w:p>
       <w:pPr>
         <w:pStyle w:val="Heading2"/>
       </w:pPr>
-      <w:r>
-        <w:t>APFS introduced in High Sierra</w:t>
+      <w:proofErr w:type="spellStart"/>
+      <w:r>
+        <w:t>Littlefs</w:t>
+      </w:r>
+      <w:proofErr w:type="spellEnd"/>
+      <w:r>
+        <w:t xml:space="preserve"> </w:t>
+      </w:r>
+      <w:proofErr w:type="gramStart"/>
+      <w:r>
+        <w:t>README</w:t>
       </w:r>
       <w:r>
         <w:t xml:space="preserve"> ?</w:t>
       </w:r>
+      <w:proofErr w:type="gramEnd"/>
     </w:p>
     <w:p>
       <w:pPr>
         <w:pStyle w:val="Heading2"/>
       </w:pPr>
       <w:r>
-        <w:t>Ext4</w:t>
+        <w:t xml:space="preserve">MOSFET, floating-gate MOSFET, flash </w:t>
+      </w:r>
+      <w:proofErr w:type="gramStart"/>
+      <w:r>
+        <w:t>memory ?</w:t>
+      </w:r>
+      <w:proofErr w:type="gramEnd"/>
+    </w:p>
+    <w:p>
+      <w:pPr>
+        <w:pStyle w:val="Heading2"/>
+      </w:pPr>
+      <w:r>
+        <w:t xml:space="preserve">Fujio </w:t>
+      </w:r>
+      <w:proofErr w:type="spellStart"/>
+      <w:r>
+        <w:t>Masuoka</w:t>
+      </w:r>
+      <w:proofErr w:type="spellEnd"/>
+      <w:r>
+        <w:t xml:space="preserve"> invented flash </w:t>
+      </w:r>
+      <w:proofErr w:type="gramStart"/>
+      <w:r>
+        <w:t>memory ?</w:t>
+      </w:r>
+      <w:proofErr w:type="gramEnd"/>
+      <w:r>
+        <w:t xml:space="preserve"> </w:t>
+      </w:r>
+    </w:p>
+    <w:p>
+      <w:pPr>
+        <w:pStyle w:val="Heading2"/>
+      </w:pPr>
+      <w:r>
+        <w:t xml:space="preserve">Size of flash </w:t>
+      </w:r>
+      <w:proofErr w:type="gramStart"/>
+      <w:r>
+        <w:t>cell ?</w:t>
+      </w:r>
+      <w:proofErr w:type="gramEnd"/>
+    </w:p>
+    <w:p>
+      <w:pPr>
+        <w:pStyle w:val="Heading2"/>
+      </w:pPr>
+      <w:r>
+        <w:t xml:space="preserve">Market report for SLC, MLC and TLC </w:t>
+      </w:r>
+      <w:proofErr w:type="gramStart"/>
+      <w:r>
+        <w:t>NAND</w:t>
       </w:r>
       <w:r>
         <w:t xml:space="preserve"> ?</w:t>
       </w:r>
-      <w:r>
-        <w:t xml:space="preserve"> </w:t>
-      </w:r>
+      <w:proofErr w:type="gramEnd"/>
     </w:p>
     <w:p>
       <w:pPr>
         <w:pStyle w:val="Heading2"/>
       </w:pPr>
       <w:r>
-        <w:t>Littlefs README</w:t>
+        <w:t>MOSFET operation (some physics book</w:t>
+      </w:r>
+      <w:proofErr w:type="gramStart"/>
+      <w:r>
+        <w:t>)</w:t>
       </w:r>
       <w:r>
         <w:t xml:space="preserve"> ?</w:t>
       </w:r>
+      <w:proofErr w:type="gramEnd"/>
     </w:p>
     <w:p>
       <w:pPr>
         <w:pStyle w:val="Heading2"/>
       </w:pPr>
       <w:r>
-        <w:t>MOSFET, floating-gate MOSFET, flash memory ?</w:t>
-      </w:r>
+        <w:t xml:space="preserve">Hard disk mechanical </w:t>
+      </w:r>
+      <w:proofErr w:type="gramStart"/>
+      <w:r>
+        <w:t>part</w:t>
+      </w:r>
+      <w:r>
+        <w:t xml:space="preserve"> ?</w:t>
+      </w:r>
+      <w:proofErr w:type="gramEnd"/>
     </w:p>
     <w:p>
       <w:pPr>
         <w:pStyle w:val="Heading2"/>
       </w:pPr>
       <w:r>
-        <w:t>Fujio Masuoka invented flash memory ?</w:t>
-      </w:r>
-      <w:r>
-        <w:t xml:space="preserve"> </w:t>
+        <w:t xml:space="preserve">Quantum </w:t>
+      </w:r>
+      <w:proofErr w:type="gramStart"/>
+      <w:r>
+        <w:t>tunneling ?</w:t>
+      </w:r>
+      <w:proofErr w:type="gramEnd"/>
+    </w:p>
+    <w:p>
+      <w:pPr>
+        <w:pStyle w:val="Leipteksti1"/>
+        <w:rPr>
+          <w:lang w:val="en-US"/>
+        </w:rPr>
+      </w:pPr>
+      <w:r>
+        <w:rPr>
+          <w:lang w:val="en-US"/>
+        </w:rPr>
+        <w:t>14p15</w:t>
       </w:r>
     </w:p>
     <w:p>
@@ -1785,7 +1993,26 @@
         <w:pStyle w:val="Heading2"/>
       </w:pPr>
       <w:r>
-        <w:t>Size of flash cell ?</w:t>
+        <w:t xml:space="preserve">Hot Electron </w:t>
+      </w:r>
+      <w:proofErr w:type="gramStart"/>
+      <w:r>
+        <w:t>Injection ?</w:t>
+      </w:r>
+      <w:proofErr w:type="gramEnd"/>
+    </w:p>
+    <w:p>
+      <w:pPr>
+        <w:pStyle w:val="Leipteksti1"/>
+        <w:rPr>
+          <w:lang w:val="en-US"/>
+        </w:rPr>
+      </w:pPr>
+      <w:r>
+        <w:rPr>
+          <w:lang w:val="en-US"/>
+        </w:rPr>
+        <w:t>14p16</w:t>
       </w:r>
     </w:p>
     <w:p>
@@ -1793,21 +2020,21 @@
         <w:pStyle w:val="Heading2"/>
       </w:pPr>
       <w:r>
-        <w:t>Market report for SLC, MLC and TLC NAND</w:t>
-      </w:r>
-      <w:r>
-        <w:t xml:space="preserve"> ?</w:t>
+        <w:lastRenderedPageBreak/>
+        <w:t>Max P/E cycles in SLC and MLC</w:t>
       </w:r>
     </w:p>
     <w:p>
       <w:pPr>
         <w:pStyle w:val="Heading2"/>
       </w:pPr>
-      <w:r>
-        <w:t>MOSFET operation (some physics book)</w:t>
-      </w:r>
-      <w:r>
-        <w:t xml:space="preserve"> ?</w:t>
+      <w:proofErr w:type="spellStart"/>
+      <w:r>
+        <w:t>Datalight</w:t>
+      </w:r>
+      <w:proofErr w:type="spellEnd"/>
+      <w:r>
+        <w:t xml:space="preserve"> wear leveling article</w:t>
       </w:r>
     </w:p>
     <w:p>
@@ -1815,7 +2042,7 @@
         <w:pStyle w:val="Heading2"/>
       </w:pPr>
       <w:r>
-        <w:t>Flash cell operations ?</w:t>
+        <w:t>Average number of files in a file system</w:t>
       </w:r>
     </w:p>
     <w:p>
@@ -1823,7 +2050,7 @@
         <w:pStyle w:val="Heading2"/>
       </w:pPr>
       <w:r>
-        <w:t>Quantum tunneling ?</w:t>
+        <w:t>POSIX</w:t>
       </w:r>
     </w:p>
     <w:p>
@@ -1831,7 +2058,7 @@
         <w:pStyle w:val="Heading2"/>
       </w:pPr>
       <w:r>
-        <w:t>Hot Electron Injection ?</w:t>
+        <w:t>C99 flexible array</w:t>
       </w:r>
     </w:p>
     <w:p>
@@ -1839,7 +2066,7 @@
         <w:pStyle w:val="Heading2"/>
       </w:pPr>
       <w:r>
-        <w:t>Max P/E cycles in SLC and MLC</w:t>
+        <w:t>Man sha1sum</w:t>
       </w:r>
     </w:p>
     <w:p>
@@ -1847,8 +2074,53 @@
         <w:pStyle w:val="Heading2"/>
       </w:pPr>
       <w:r>
-        <w:t>Datalight wear leveling article</w:t>
-      </w:r>
+        <w:t>SPANSION chip datasheet</w:t>
+      </w:r>
+    </w:p>
+    <w:p>
+      <w:pPr>
+        <w:pStyle w:val="Heading2"/>
+      </w:pPr>
+      <w:r>
+        <w:t>WiringPi lib</w:t>
+      </w:r>
+    </w:p>
+    <w:p>
+      <w:pPr>
+        <w:pStyle w:val="Heading2"/>
+      </w:pPr>
+      <w:r>
+        <w:t>NAND vs NOR flash</w:t>
+      </w:r>
+    </w:p>
+    <w:p>
+      <w:pPr>
+        <w:pStyle w:val="Leipteksti1"/>
+        <w:rPr>
+          <w:lang w:val="en-US"/>
+        </w:rPr>
+      </w:pPr>
+      <w:r>
+        <w:rPr>
+          <w:lang w:val="en-US"/>
+        </w:rPr>
+        <w:t>14p35,54</w:t>
+      </w:r>
+      <w:bookmarkStart w:id="0" w:name="_GoBack"/>
+      <w:bookmarkEnd w:id="0"/>
+    </w:p>
+    <w:p>
+      <w:pPr>
+        <w:pStyle w:val="Heading2"/>
+      </w:pPr>
+      <w:r>
+        <w:t>Lib FUSE</w:t>
+      </w:r>
+    </w:p>
+    <w:p>
+      <w:pPr>
+        <w:pStyle w:val="Heading2"/>
+      </w:pPr>
     </w:p>
     <w:p>
       <w:pPr>
@@ -1893,8 +2165,13 @@
         <w:pStyle w:val="Heading2"/>
       </w:pPr>
       <w:r>
-        <w:t>Memory market bit demand forcast</w:t>
-      </w:r>
+        <w:t xml:space="preserve">Memory market bit demand </w:t>
+      </w:r>
+      <w:proofErr w:type="spellStart"/>
+      <w:r>
+        <w:t>forcast</w:t>
+      </w:r>
+      <w:proofErr w:type="spellEnd"/>
     </w:p>
     <w:p>
       <w:pPr>
@@ -1917,7 +2194,15 @@
         <w:pStyle w:val="Heading2"/>
       </w:pPr>
       <w:r>
-        <w:t>format usb on windows</w:t>
+        <w:t xml:space="preserve">format </w:t>
+      </w:r>
+      <w:proofErr w:type="spellStart"/>
+      <w:r>
+        <w:t>usb</w:t>
+      </w:r>
+      <w:proofErr w:type="spellEnd"/>
+      <w:r>
+        <w:t xml:space="preserve"> on windows</w:t>
       </w:r>
     </w:p>
     <w:p>
@@ -1925,7 +2210,15 @@
         <w:pStyle w:val="Heading2"/>
       </w:pPr>
       <w:r>
-        <w:t>color tag for files and directories in MacOSX GUI with APFS support</w:t>
+        <w:t xml:space="preserve">color tag for files and directories in </w:t>
+      </w:r>
+      <w:proofErr w:type="spellStart"/>
+      <w:r>
+        <w:t>MacOSX</w:t>
+      </w:r>
+      <w:proofErr w:type="spellEnd"/>
+      <w:r>
+        <w:t xml:space="preserve"> GUI with APFS support</w:t>
       </w:r>
     </w:p>
     <w:p>
@@ -2029,16 +2322,26 @@
       <w:pPr>
         <w:pStyle w:val="Heading2"/>
       </w:pPr>
-      <w:r>
-        <w:t>Datalight heat map bad</w:t>
+      <w:proofErr w:type="spellStart"/>
+      <w:r>
+        <w:t>Datalight</w:t>
+      </w:r>
+      <w:proofErr w:type="spellEnd"/>
+      <w:r>
+        <w:t xml:space="preserve"> heat map bad</w:t>
       </w:r>
     </w:p>
     <w:p>
       <w:pPr>
         <w:pStyle w:val="Heading2"/>
       </w:pPr>
-      <w:r>
-        <w:t>Datalight heat map good</w:t>
+      <w:proofErr w:type="spellStart"/>
+      <w:r>
+        <w:t>Datalight</w:t>
+      </w:r>
+      <w:proofErr w:type="spellEnd"/>
+      <w:r>
+        <w:t xml:space="preserve"> heat map good</w:t>
       </w:r>
     </w:p>
     <w:p>
@@ -2046,28 +2349,44 @@
         <w:pStyle w:val="Heading2"/>
       </w:pPr>
       <w:r>
-        <w:t>FAT erase</w:t>
-      </w:r>
-      <w:bookmarkStart w:id="0" w:name="_GoBack"/>
-      <w:bookmarkEnd w:id="0"/>
-      <w:r>
-        <w:t xml:space="preserve"> count</w:t>
+        <w:t>FAT erase count</w:t>
       </w:r>
     </w:p>
     <w:p>
       <w:pPr>
         <w:pStyle w:val="Heading2"/>
       </w:pPr>
+      <w:r>
+        <w:t>Files order in traditional FS</w:t>
+      </w:r>
     </w:p>
     <w:p>
       <w:pPr>
         <w:pStyle w:val="Heading2"/>
       </w:pPr>
+      <w:r>
+        <w:t xml:space="preserve">Files order in </w:t>
+      </w:r>
+      <w:r>
+        <w:t xml:space="preserve">log </w:t>
+      </w:r>
+      <w:r>
+        <w:t>FS</w:t>
+      </w:r>
     </w:p>
     <w:p>
       <w:pPr>
         <w:pStyle w:val="Heading2"/>
       </w:pPr>
+      <w:proofErr w:type="spellStart"/>
+      <w:r>
+        <w:lastRenderedPageBreak/>
+        <w:t>Raspi</w:t>
+      </w:r>
+      <w:proofErr w:type="spellEnd"/>
+      <w:r>
+        <w:t xml:space="preserve"> connection</w:t>
+      </w:r>
     </w:p>
     <w:p>
       <w:pPr>
@@ -2081,16 +2400,51 @@
     </w:p>
     <w:p>
       <w:pPr>
+        <w:pStyle w:val="Heading2"/>
+      </w:pPr>
+    </w:p>
+    <w:p>
+      <w:pPr>
+        <w:pStyle w:val="Heading1"/>
+        <w:rPr>
+          <w:lang w:val="en-US"/>
+        </w:rPr>
+      </w:pPr>
+      <w:r>
+        <w:rPr>
+          <w:lang w:val="en-US"/>
+        </w:rPr>
+        <w:t>Listing</w:t>
+      </w:r>
+    </w:p>
+    <w:p>
+      <w:pPr>
         <w:pStyle w:val="Leipteksti1"/>
         <w:rPr>
           <w:lang w:val="en-US"/>
         </w:rPr>
       </w:pPr>
-      <w:r>
-        <w:rPr>
-          <w:lang w:val="en-US"/>
-        </w:rPr>
-        <w:t>Listing</w:t>
+    </w:p>
+    <w:p>
+      <w:pPr>
+        <w:pStyle w:val="Heading1"/>
+        <w:rPr>
+          <w:lang w:val="en-US"/>
+        </w:rPr>
+      </w:pPr>
+      <w:r>
+        <w:rPr>
+          <w:lang w:val="en-US"/>
+        </w:rPr>
+        <w:t>Table</w:t>
+      </w:r>
+    </w:p>
+    <w:p>
+      <w:pPr>
+        <w:pStyle w:val="Heading2"/>
+      </w:pPr>
+      <w:r>
+        <w:t>GPIO SPI pins</w:t>
       </w:r>
     </w:p>
     <w:p>
@@ -2255,6 +2609,7 @@
         <w:rPr>
           <w:lang w:val="en-US"/>
         </w:rPr>
+        <w:lastRenderedPageBreak/>
         <w:t>FAT</w:t>
       </w:r>
       <w:r>
@@ -2317,8 +2672,218 @@
         <w:rPr>
           <w:lang w:val="en-US"/>
         </w:rPr>
+        <w:t>MLC</w:t>
+      </w:r>
+    </w:p>
+    <w:p>
+      <w:pPr>
+        <w:pStyle w:val="Leipteksti1"/>
+        <w:rPr>
+          <w:lang w:val="en-US"/>
+        </w:rPr>
+      </w:pPr>
+      <w:r>
+        <w:rPr>
+          <w:lang w:val="en-US"/>
+        </w:rPr>
+        <w:t>P/E</w:t>
+      </w:r>
+    </w:p>
+    <w:p>
+      <w:pPr>
+        <w:pStyle w:val="Leipteksti1"/>
+        <w:rPr>
+          <w:lang w:val="en-US"/>
+        </w:rPr>
+      </w:pPr>
+      <w:r>
+        <w:rPr>
+          <w:lang w:val="en-US"/>
+        </w:rPr>
+        <w:t>SPI</w:t>
+      </w:r>
+    </w:p>
+    <w:p>
+      <w:pPr>
+        <w:pStyle w:val="Leipteksti1"/>
+        <w:rPr>
+          <w:lang w:val="en-US"/>
+        </w:rPr>
+      </w:pPr>
+      <w:r>
+        <w:rPr>
+          <w:lang w:val="en-US"/>
+        </w:rPr>
+        <w:t>SPINFS</w:t>
+      </w:r>
+    </w:p>
+    <w:p>
+      <w:pPr>
+        <w:pStyle w:val="Leipteksti1"/>
+        <w:rPr>
+          <w:lang w:val="en-US"/>
+        </w:rPr>
+      </w:pPr>
+      <w:r>
+        <w:rPr>
+          <w:lang w:val="en-US"/>
+        </w:rPr>
+        <w:t>POSIX</w:t>
+      </w:r>
+    </w:p>
+    <w:p>
+      <w:pPr>
+        <w:pStyle w:val="Leipteksti1"/>
+        <w:rPr>
+          <w:lang w:val="en-US"/>
+        </w:rPr>
+      </w:pPr>
+      <w:r>
+        <w:rPr>
+          <w:lang w:val="en-US"/>
+        </w:rPr>
+        <w:t>API</w:t>
+      </w:r>
+    </w:p>
+    <w:p>
+      <w:pPr>
+        <w:pStyle w:val="Leipteksti1"/>
+        <w:rPr>
+          <w:lang w:val="en-US"/>
+        </w:rPr>
+      </w:pPr>
+    </w:p>
+    <w:p>
+      <w:pPr>
+        <w:pStyle w:val="Leipteksti1"/>
+        <w:rPr>
+          <w:lang w:val="en-US"/>
+        </w:rPr>
+      </w:pPr>
+    </w:p>
+    <w:p>
+      <w:pPr>
+        <w:pStyle w:val="Leipteksti1"/>
+        <w:rPr>
+          <w:lang w:val="en-US"/>
+        </w:rPr>
+      </w:pPr>
+    </w:p>
+    <w:p>
+      <w:pPr>
+        <w:pStyle w:val="Leipteksti1"/>
+        <w:rPr>
+          <w:lang w:val="en-US"/>
+        </w:rPr>
+      </w:pPr>
+    </w:p>
+    <w:p>
+      <w:pPr>
+        <w:pStyle w:val="Leipteksti1"/>
+        <w:rPr>
+          <w:lang w:val="en-US"/>
+        </w:rPr>
+      </w:pPr>
+    </w:p>
+    <w:p>
+      <w:pPr>
+        <w:pStyle w:val="Leipteksti1"/>
+        <w:rPr>
+          <w:lang w:val="en-US"/>
+        </w:rPr>
+      </w:pPr>
+      <w:r>
+        <w:rPr>
+          <w:lang w:val="en-US"/>
+        </w:rPr>
+        <w:t>Question for Language Instructor:</w:t>
+      </w:r>
+    </w:p>
+    <w:p>
+      <w:pPr>
+        <w:pStyle w:val="Leipteksti1"/>
+        <w:numPr>
+          <w:ilvl w:val="0"/>
+          <w:numId w:val="16"/>
+        </w:numPr>
+        <w:rPr>
+          <w:lang w:val="en-US"/>
+        </w:rPr>
+      </w:pPr>
+      <w:r>
+        <w:rPr>
+          <w:lang w:val="en-US"/>
+        </w:rPr>
+        <w:t>Equation counting</w:t>
+      </w:r>
+    </w:p>
+    <w:p>
+      <w:pPr>
+        <w:pStyle w:val="Leipteksti1"/>
+        <w:numPr>
+          <w:ilvl w:val="0"/>
+          <w:numId w:val="16"/>
+        </w:numPr>
+        <w:rPr>
+          <w:lang w:val="en-US"/>
+        </w:rPr>
+      </w:pPr>
+      <w:r>
+        <w:rPr>
+          <w:lang w:val="en-US"/>
+        </w:rPr>
+        <w:t xml:space="preserve">Monospace for “struct </w:t>
+      </w:r>
+      <w:proofErr w:type="spellStart"/>
+      <w:r>
+        <w:rPr>
+          <w:lang w:val="en-US"/>
+        </w:rPr>
+        <w:t>spinfs_raw_inode</w:t>
+      </w:r>
+      <w:proofErr w:type="spellEnd"/>
+      <w:r>
+        <w:rPr>
+          <w:lang w:val="en-US"/>
+        </w:rPr>
+        <w:t>”</w:t>
+      </w:r>
+    </w:p>
+    <w:p>
+      <w:pPr>
+        <w:pStyle w:val="Leipteksti1"/>
+        <w:numPr>
+          <w:ilvl w:val="0"/>
+          <w:numId w:val="16"/>
+        </w:numPr>
+        <w:rPr>
+          <w:lang w:val="en-US"/>
+        </w:rPr>
+      </w:pPr>
+      <w:r>
+        <w:rPr>
+          <w:lang w:val="en-US"/>
+        </w:rPr>
+        <w:t>Format for Code listing</w:t>
+      </w:r>
+    </w:p>
+    <w:p>
+      <w:pPr>
+        <w:pStyle w:val="Leipteksti1"/>
+        <w:numPr>
+          <w:ilvl w:val="0"/>
+          <w:numId w:val="16"/>
+        </w:numPr>
+        <w:rPr>
+          <w:lang w:val="en-US"/>
+        </w:rPr>
+      </w:pPr>
+      <w:r>
+        <w:rPr>
+          <w:lang w:val="en-US"/>
+        </w:rPr>
         <w:lastRenderedPageBreak/>
-        <w:t>MLC</w:t>
+        <w:t>Some references from association rather than individual</w:t>
       </w:r>
     </w:p>
     <w:p>
@@ -2328,12 +2893,6 @@
           <w:lang w:val="en-US"/>
         </w:rPr>
       </w:pPr>
-      <w:r>
-        <w:rPr>
-          <w:lang w:val="en-US"/>
-        </w:rPr>
-        <w:t>P/E</w:t>
-      </w:r>
     </w:p>
     <w:p>
       <w:pPr>
@@ -2375,7 +2934,21 @@
         <w:rPr>
           <w:lang w:val="en-US"/>
         </w:rPr>
-        <w:t>Details of the references are given here. Use the referencing system required in your degree programme or as agreed with your supervi</w:t>
+        <w:t xml:space="preserve">Details of the references are given here. Use the referencing system required in your degree </w:t>
+      </w:r>
+      <w:proofErr w:type="spellStart"/>
+      <w:r>
+        <w:rPr>
+          <w:lang w:val="en-US"/>
+        </w:rPr>
+        <w:t>programme</w:t>
+      </w:r>
+      <w:proofErr w:type="spellEnd"/>
+      <w:r>
+        <w:rPr>
+          <w:lang w:val="en-US"/>
+        </w:rPr>
+        <w:t xml:space="preserve"> or as agreed with your supervi</w:t>
       </w:r>
       <w:r>
         <w:rPr>
@@ -4181,6 +4754,118 @@
       </w:pPr>
     </w:lvl>
   </w:abstractNum>
+  <w:abstractNum w:abstractNumId="15" w15:restartNumberingAfterBreak="0">
+    <w:nsid w:val="72A85D22"/>
+    <w:multiLevelType w:val="hybridMultilevel"/>
+    <w:tmpl w:val="610ECA62"/>
+    <w:lvl w:ilvl="0" w:tplc="FA36A32C">
+      <w:numFmt w:val="bullet"/>
+      <w:lvlText w:val="-"/>
+      <w:lvlJc w:val="left"/>
+      <w:pPr>
+        <w:ind w:left="720" w:hanging="360"/>
+      </w:pPr>
+      <w:rPr>
+        <w:rFonts w:ascii="Arial" w:eastAsiaTheme="minorHAnsi" w:hAnsi="Arial" w:cs="Arial" w:hint="default"/>
+      </w:rPr>
+    </w:lvl>
+    <w:lvl w:ilvl="1" w:tplc="08090003" w:tentative="1">
+      <w:start w:val="1"/>
+      <w:numFmt w:val="bullet"/>
+      <w:lvlText w:val="o"/>
+      <w:lvlJc w:val="left"/>
+      <w:pPr>
+        <w:ind w:left="1440" w:hanging="360"/>
+      </w:pPr>
+      <w:rPr>
+        <w:rFonts w:ascii="Courier New" w:hAnsi="Courier New" w:cs="Courier New" w:hint="default"/>
+      </w:rPr>
+    </w:lvl>
+    <w:lvl w:ilvl="2" w:tplc="08090005" w:tentative="1">
+      <w:start w:val="1"/>
+      <w:numFmt w:val="bullet"/>
+      <w:lvlText w:val=""/>
+      <w:lvlJc w:val="left"/>
+      <w:pPr>
+        <w:ind w:left="2160" w:hanging="360"/>
+      </w:pPr>
+      <w:rPr>
+        <w:rFonts w:ascii="Wingdings" w:hAnsi="Wingdings" w:hint="default"/>
+      </w:rPr>
+    </w:lvl>
+    <w:lvl w:ilvl="3" w:tplc="08090001" w:tentative="1">
+      <w:start w:val="1"/>
+      <w:numFmt w:val="bullet"/>
+      <w:lvlText w:val=""/>
+      <w:lvlJc w:val="left"/>
+      <w:pPr>
+        <w:ind w:left="2880" w:hanging="360"/>
+      </w:pPr>
+      <w:rPr>
+        <w:rFonts w:ascii="Symbol" w:hAnsi="Symbol" w:hint="default"/>
+      </w:rPr>
+    </w:lvl>
+    <w:lvl w:ilvl="4" w:tplc="08090003" w:tentative="1">
+      <w:start w:val="1"/>
+      <w:numFmt w:val="bullet"/>
+      <w:lvlText w:val="o"/>
+      <w:lvlJc w:val="left"/>
+      <w:pPr>
+        <w:ind w:left="3600" w:hanging="360"/>
+      </w:pPr>
+      <w:rPr>
+        <w:rFonts w:ascii="Courier New" w:hAnsi="Courier New" w:cs="Courier New" w:hint="default"/>
+      </w:rPr>
+    </w:lvl>
+    <w:lvl w:ilvl="5" w:tplc="08090005" w:tentative="1">
+      <w:start w:val="1"/>
+      <w:numFmt w:val="bullet"/>
+      <w:lvlText w:val=""/>
+      <w:lvlJc w:val="left"/>
+      <w:pPr>
+        <w:ind w:left="4320" w:hanging="360"/>
+      </w:pPr>
+      <w:rPr>
+        <w:rFonts w:ascii="Wingdings" w:hAnsi="Wingdings" w:hint="default"/>
+      </w:rPr>
+    </w:lvl>
+    <w:lvl w:ilvl="6" w:tplc="08090001" w:tentative="1">
+      <w:start w:val="1"/>
+      <w:numFmt w:val="bullet"/>
+      <w:lvlText w:val=""/>
+      <w:lvlJc w:val="left"/>
+      <w:pPr>
+        <w:ind w:left="5040" w:hanging="360"/>
+      </w:pPr>
+      <w:rPr>
+        <w:rFonts w:ascii="Symbol" w:hAnsi="Symbol" w:hint="default"/>
+      </w:rPr>
+    </w:lvl>
+    <w:lvl w:ilvl="7" w:tplc="08090003" w:tentative="1">
+      <w:start w:val="1"/>
+      <w:numFmt w:val="bullet"/>
+      <w:lvlText w:val="o"/>
+      <w:lvlJc w:val="left"/>
+      <w:pPr>
+        <w:ind w:left="5760" w:hanging="360"/>
+      </w:pPr>
+      <w:rPr>
+        <w:rFonts w:ascii="Courier New" w:hAnsi="Courier New" w:cs="Courier New" w:hint="default"/>
+      </w:rPr>
+    </w:lvl>
+    <w:lvl w:ilvl="8" w:tplc="08090005" w:tentative="1">
+      <w:start w:val="1"/>
+      <w:numFmt w:val="bullet"/>
+      <w:lvlText w:val=""/>
+      <w:lvlJc w:val="left"/>
+      <w:pPr>
+        <w:ind w:left="6480" w:hanging="360"/>
+      </w:pPr>
+      <w:rPr>
+        <w:rFonts w:ascii="Wingdings" w:hAnsi="Wingdings" w:hint="default"/>
+      </w:rPr>
+    </w:lvl>
+  </w:abstractNum>
   <w:num w:numId="1">
     <w:abstractNumId w:val="11"/>
   </w:num>
@@ -4225,6 +4910,9 @@
   </w:num>
   <w:num w:numId="15">
     <w:abstractNumId w:val="0"/>
+  </w:num>
+  <w:num w:numId="16">
+    <w:abstractNumId w:val="15"/>
   </w:num>
 </w:numbering>
 </file>
@@ -6007,7 +6695,7 @@
 </file>
 
 <file path=customXml/itemProps1.xml><?xml version="1.0" encoding="utf-8"?>
-<ds:datastoreItem xmlns:ds="http://schemas.openxmlformats.org/officeDocument/2006/customXml" ds:itemID="{7ECC9C03-613C-4588-97AC-4AE8CC71B9F4}">
+<ds:datastoreItem xmlns:ds="http://schemas.openxmlformats.org/officeDocument/2006/customXml" ds:itemID="{7A64AF43-4CC4-44D9-B747-9FE437E7DF23}">
   <ds:schemaRefs>
     <ds:schemaRef ds:uri="http://schemas.openxmlformats.org/officeDocument/2006/bibliography"/>
   </ds:schemaRefs>

</xml_diff>